<commit_message>
Update MongoDB Troubleshooting v1.0.docx
</commit_message>
<xml_diff>
--- a/Docs/MongoDB Troubleshooting v1.0.docx
+++ b/Docs/MongoDB Troubleshooting v1.0.docx
@@ -97,7 +97,143 @@
         </w:drawing>
       </w:r>
     </w:p>
-    <w:p/>
+    <w:p>
+      <w:r>
+        <w:t>Solution:</w:t>
+      </w:r>
+    </w:p>
+    <w:p>
+      <w:r>
+        <w:rPr>
+          <w:noProof/>
+        </w:rPr>
+        <w:lastRenderedPageBreak/>
+        <w:drawing>
+          <wp:inline distT="0" distB="0" distL="0" distR="0" wp14:anchorId="68F241E1" wp14:editId="4CDD711E">
+            <wp:extent cx="6645910" cy="2501265"/>
+            <wp:effectExtent l="0" t="0" r="2540" b="0"/>
+            <wp:docPr id="3" name="Picture 3"/>
+            <wp:cNvGraphicFramePr>
+              <a:graphicFrameLocks xmlns:a="http://schemas.openxmlformats.org/drawingml/2006/main" noChangeAspect="1"/>
+            </wp:cNvGraphicFramePr>
+            <a:graphic xmlns:a="http://schemas.openxmlformats.org/drawingml/2006/main">
+              <a:graphicData uri="http://schemas.openxmlformats.org/drawingml/2006/picture">
+                <pic:pic xmlns:pic="http://schemas.openxmlformats.org/drawingml/2006/picture">
+                  <pic:nvPicPr>
+                    <pic:cNvPr id="1" name=""/>
+                    <pic:cNvPicPr/>
+                  </pic:nvPicPr>
+                  <pic:blipFill>
+                    <a:blip r:embed="rId6"/>
+                    <a:stretch>
+                      <a:fillRect/>
+                    </a:stretch>
+                  </pic:blipFill>
+                  <pic:spPr>
+                    <a:xfrm>
+                      <a:off x="0" y="0"/>
+                      <a:ext cx="6645910" cy="2501265"/>
+                    </a:xfrm>
+                    <a:prstGeom prst="rect">
+                      <a:avLst/>
+                    </a:prstGeom>
+                  </pic:spPr>
+                </pic:pic>
+              </a:graphicData>
+            </a:graphic>
+          </wp:inline>
+        </w:drawing>
+      </w:r>
+    </w:p>
+    <w:p>
+      <w:r>
+        <w:rPr>
+          <w:noProof/>
+        </w:rPr>
+        <w:drawing>
+          <wp:inline distT="0" distB="0" distL="0" distR="0" wp14:anchorId="6FD22B6A" wp14:editId="19B323B3">
+            <wp:extent cx="6645910" cy="3090545"/>
+            <wp:effectExtent l="0" t="0" r="2540" b="0"/>
+            <wp:docPr id="4" name="Picture 4"/>
+            <wp:cNvGraphicFramePr>
+              <a:graphicFrameLocks xmlns:a="http://schemas.openxmlformats.org/drawingml/2006/main" noChangeAspect="1"/>
+            </wp:cNvGraphicFramePr>
+            <a:graphic xmlns:a="http://schemas.openxmlformats.org/drawingml/2006/main">
+              <a:graphicData uri="http://schemas.openxmlformats.org/drawingml/2006/picture">
+                <pic:pic xmlns:pic="http://schemas.openxmlformats.org/drawingml/2006/picture">
+                  <pic:nvPicPr>
+                    <pic:cNvPr id="1" name=""/>
+                    <pic:cNvPicPr/>
+                  </pic:nvPicPr>
+                  <pic:blipFill>
+                    <a:blip r:embed="rId7"/>
+                    <a:stretch>
+                      <a:fillRect/>
+                    </a:stretch>
+                  </pic:blipFill>
+                  <pic:spPr>
+                    <a:xfrm>
+                      <a:off x="0" y="0"/>
+                      <a:ext cx="6645910" cy="3090545"/>
+                    </a:xfrm>
+                    <a:prstGeom prst="rect">
+                      <a:avLst/>
+                    </a:prstGeom>
+                  </pic:spPr>
+                </pic:pic>
+              </a:graphicData>
+            </a:graphic>
+          </wp:inline>
+        </w:drawing>
+      </w:r>
+    </w:p>
+    <w:p>
+      <w:r>
+        <w:rPr>
+          <w:noProof/>
+        </w:rPr>
+        <w:drawing>
+          <wp:inline distT="0" distB="0" distL="0" distR="0" wp14:anchorId="7BE05151" wp14:editId="349B13A2">
+            <wp:extent cx="6645910" cy="2586355"/>
+            <wp:effectExtent l="0" t="0" r="2540" b="4445"/>
+            <wp:docPr id="5" name="Picture 5"/>
+            <wp:cNvGraphicFramePr>
+              <a:graphicFrameLocks xmlns:a="http://schemas.openxmlformats.org/drawingml/2006/main" noChangeAspect="1"/>
+            </wp:cNvGraphicFramePr>
+            <a:graphic xmlns:a="http://schemas.openxmlformats.org/drawingml/2006/main">
+              <a:graphicData uri="http://schemas.openxmlformats.org/drawingml/2006/picture">
+                <pic:pic xmlns:pic="http://schemas.openxmlformats.org/drawingml/2006/picture">
+                  <pic:nvPicPr>
+                    <pic:cNvPr id="1" name=""/>
+                    <pic:cNvPicPr/>
+                  </pic:nvPicPr>
+                  <pic:blipFill>
+                    <a:blip r:embed="rId8"/>
+                    <a:stretch>
+                      <a:fillRect/>
+                    </a:stretch>
+                  </pic:blipFill>
+                  <pic:spPr>
+                    <a:xfrm>
+                      <a:off x="0" y="0"/>
+                      <a:ext cx="6645910" cy="2586355"/>
+                    </a:xfrm>
+                    <a:prstGeom prst="rect">
+                      <a:avLst/>
+                    </a:prstGeom>
+                  </pic:spPr>
+                </pic:pic>
+              </a:graphicData>
+            </a:graphic>
+          </wp:inline>
+        </w:drawing>
+      </w:r>
+    </w:p>
+    <w:p>
+      <w:r>
+        <w:t>Done!</w:t>
+      </w:r>
+    </w:p>
     <w:sectPr>
       <w:pgSz w:w="11906" w:h="16838"/>
       <w:pgMar w:top="720" w:right="720" w:bottom="720" w:left="720" w:header="708" w:footer="708" w:gutter="0"/>

</xml_diff>